<commit_message>
additions to project descriptions
</commit_message>
<xml_diff>
--- a/My journey.docx
+++ b/My journey.docx
@@ -614,6 +614,139 @@
       </w:pPr>
       <w:r>
         <w:rPr/>
+      </w:r>
+    </w:p>
+    <w:p>
+      <w:pPr>
+        <w:pStyle w:val="Normal"/>
+        <w:rPr/>
+      </w:pPr>
+      <w:r>
+        <w:rPr/>
+      </w:r>
+    </w:p>
+    <w:p>
+      <w:pPr>
+        <w:pStyle w:val="Normal"/>
+        <w:rPr/>
+      </w:pPr>
+      <w:r>
+        <w:rPr/>
+        <w:t>INTERNSHIP PROJECTS</w:t>
+      </w:r>
+    </w:p>
+    <w:p>
+      <w:pPr>
+        <w:pStyle w:val="Normal"/>
+        <w:rPr/>
+      </w:pPr>
+      <w:r>
+        <w:rPr/>
+      </w:r>
+    </w:p>
+    <w:p>
+      <w:pPr>
+        <w:pStyle w:val="Normal"/>
+        <w:rPr/>
+      </w:pPr>
+      <w:r>
+        <w:rPr/>
+        <w:t>Roadsign classifier</w:t>
+      </w:r>
+    </w:p>
+    <w:p>
+      <w:pPr>
+        <w:pStyle w:val="Normal"/>
+        <w:rPr/>
+      </w:pPr>
+      <w:r>
+        <w:rPr/>
+      </w:r>
+    </w:p>
+    <w:p>
+      <w:pPr>
+        <w:pStyle w:val="Normal"/>
+        <w:rPr/>
+      </w:pPr>
+      <w:r>
+        <w:rPr/>
+        <w:t>ported python tensorflow graph to c++</w:t>
+      </w:r>
+    </w:p>
+    <w:p>
+      <w:pPr>
+        <w:pStyle w:val="Normal"/>
+        <w:rPr/>
+      </w:pPr>
+      <w:r>
+        <w:rPr/>
+      </w:r>
+    </w:p>
+    <w:p>
+      <w:pPr>
+        <w:pStyle w:val="Normal"/>
+        <w:rPr/>
+      </w:pPr>
+      <w:r>
+        <w:rPr/>
+        <w:t>optimised tensorflow graph using tensorrt</w:t>
+      </w:r>
+    </w:p>
+    <w:p>
+      <w:pPr>
+        <w:pStyle w:val="Normal"/>
+        <w:rPr/>
+      </w:pPr>
+      <w:r>
+        <w:rPr/>
+      </w:r>
+    </w:p>
+    <w:p>
+      <w:pPr>
+        <w:pStyle w:val="Normal"/>
+        <w:rPr/>
+      </w:pPr>
+      <w:r>
+        <w:rPr/>
+        <w:t>created a data augmentation script</w:t>
+      </w:r>
+    </w:p>
+    <w:p>
+      <w:pPr>
+        <w:pStyle w:val="Normal"/>
+        <w:rPr/>
+      </w:pPr>
+      <w:r>
+        <w:rPr/>
+      </w:r>
+    </w:p>
+    <w:p>
+      <w:pPr>
+        <w:pStyle w:val="Normal"/>
+        <w:rPr/>
+      </w:pPr>
+      <w:r>
+        <w:rPr/>
+        <w:t>created a data sanitisation tool to reduce false positives</w:t>
+      </w:r>
+    </w:p>
+    <w:p>
+      <w:pPr>
+        <w:pStyle w:val="Normal"/>
+        <w:rPr/>
+      </w:pPr>
+      <w:r>
+        <w:rPr/>
+      </w:r>
+    </w:p>
+    <w:p>
+      <w:pPr>
+        <w:pStyle w:val="Normal"/>
+        <w:rPr/>
+      </w:pPr>
+      <w:r>
+        <w:rPr/>
+        <w:t>created various scripts to clean up the BDD100k dataset</w:t>
       </w:r>
     </w:p>
     <w:p>

</xml_diff>